<commit_message>
setup for ML HW4
</commit_message>
<xml_diff>
--- a/CSE_Directory/CSE_Assignments/CSE_4309-ML/Assignment4/answers.docx
+++ b/CSE_Directory/CSE_Assignments/CSE_4309-ML/Assignment4/answers.docx
@@ -35,20 +35,20 @@
           <w:rFonts w:ascii="Consolas" w:hAnsi="Consolas"/>
         </w:rPr>
       </w:pPr>
-    </w:p>
-    <w:p>
-      <w:pPr>
-        <w:jc w:val="center"/>
-        <w:rPr>
-          <w:rFonts w:ascii="Consolas" w:hAnsi="Consolas"/>
-        </w:rPr>
-      </w:pPr>
       <w:r>
         <w:rPr>
           <w:rFonts w:ascii="Consolas" w:hAnsi="Consolas"/>
         </w:rPr>
-        <w:t>Task 2</w:t>
+        <w:t xml:space="preserve">Code completed in </w:t>
       </w:r>
+      <w:proofErr w:type="gramStart"/>
+      <w:r>
+        <w:rPr>
+          <w:rFonts w:ascii="Consolas" w:hAnsi="Consolas"/>
+        </w:rPr>
+        <w:t>nn_keras.py</w:t>
+      </w:r>
+      <w:proofErr w:type="gramEnd"/>
     </w:p>
     <w:p>
       <w:pPr>
@@ -59,19 +59,11 @@
           <w:rFonts w:ascii="Consolas" w:hAnsi="Consolas"/>
         </w:rPr>
       </w:pPr>
-    </w:p>
-    <w:p>
-      <w:pPr>
-        <w:jc w:val="center"/>
-        <w:rPr>
-          <w:rFonts w:ascii="Consolas" w:hAnsi="Consolas"/>
-        </w:rPr>
-      </w:pPr>
       <w:r>
         <w:rPr>
           <w:rFonts w:ascii="Consolas" w:hAnsi="Consolas"/>
         </w:rPr>
-        <w:t>Task 3</w:t>
+        <w:t>b.</w:t>
       </w:r>
     </w:p>
     <w:p>
@@ -83,6 +75,90 @@
           <w:rFonts w:ascii="Consolas" w:hAnsi="Consolas"/>
         </w:rPr>
       </w:pPr>
+      <w:r>
+        <w:rPr>
+          <w:rFonts w:ascii="Consolas" w:hAnsi="Consolas"/>
+        </w:rPr>
+        <w:t>c.</w:t>
+      </w:r>
+    </w:p>
+    <w:p>
+      <w:pPr>
+        <w:pBdr>
+          <w:bottom w:val="single" w:sz="6" w:space="1" w:color="auto"/>
+        </w:pBdr>
+        <w:rPr>
+          <w:rFonts w:ascii="Consolas" w:hAnsi="Consolas"/>
+        </w:rPr>
+      </w:pPr>
+    </w:p>
+    <w:p>
+      <w:pPr>
+        <w:jc w:val="center"/>
+        <w:rPr>
+          <w:rFonts w:ascii="Consolas" w:hAnsi="Consolas"/>
+        </w:rPr>
+      </w:pPr>
+      <w:r>
+        <w:rPr>
+          <w:rFonts w:ascii="Consolas" w:hAnsi="Consolas"/>
+        </w:rPr>
+        <w:t>Task 2</w:t>
+      </w:r>
+    </w:p>
+    <w:p>
+      <w:pPr>
+        <w:pBdr>
+          <w:bottom w:val="single" w:sz="6" w:space="1" w:color="auto"/>
+        </w:pBdr>
+        <w:rPr>
+          <w:rFonts w:ascii="Consolas" w:hAnsi="Consolas"/>
+        </w:rPr>
+      </w:pPr>
+    </w:p>
+    <w:p>
+      <w:pPr>
+        <w:pBdr>
+          <w:bottom w:val="single" w:sz="6" w:space="1" w:color="auto"/>
+        </w:pBdr>
+        <w:rPr>
+          <w:rFonts w:ascii="Consolas" w:hAnsi="Consolas"/>
+        </w:rPr>
+      </w:pPr>
+    </w:p>
+    <w:p>
+      <w:pPr>
+        <w:jc w:val="center"/>
+        <w:rPr>
+          <w:rFonts w:ascii="Consolas" w:hAnsi="Consolas"/>
+        </w:rPr>
+      </w:pPr>
+      <w:r>
+        <w:rPr>
+          <w:rFonts w:ascii="Consolas" w:hAnsi="Consolas"/>
+        </w:rPr>
+        <w:t>Task 3</w:t>
+      </w:r>
+    </w:p>
+    <w:p>
+      <w:pPr>
+        <w:pBdr>
+          <w:bottom w:val="single" w:sz="6" w:space="1" w:color="auto"/>
+        </w:pBdr>
+        <w:rPr>
+          <w:rFonts w:ascii="Consolas" w:hAnsi="Consolas"/>
+        </w:rPr>
+      </w:pPr>
+    </w:p>
+    <w:p>
+      <w:pPr>
+        <w:pBdr>
+          <w:bottom w:val="single" w:sz="6" w:space="1" w:color="auto"/>
+        </w:pBdr>
+        <w:rPr>
+          <w:rFonts w:ascii="Consolas" w:hAnsi="Consolas"/>
+        </w:rPr>
+      </w:pPr>
     </w:p>
     <w:p>
       <w:pPr>
@@ -97,6 +173,16 @@
         </w:rPr>
         <w:t>Task 4</w:t>
       </w:r>
+    </w:p>
+    <w:p>
+      <w:pPr>
+        <w:pBdr>
+          <w:bottom w:val="single" w:sz="6" w:space="1" w:color="auto"/>
+        </w:pBdr>
+        <w:rPr>
+          <w:rFonts w:ascii="Consolas" w:hAnsi="Consolas"/>
+        </w:rPr>
+      </w:pPr>
     </w:p>
     <w:p>
       <w:pPr>

</xml_diff>

<commit_message>
First iteration of ML HW
</commit_message>
<xml_diff>
--- a/CSE_Directory/CSE_Assignments/CSE_4309-ML/Assignment4/answers.docx
+++ b/CSE_Directory/CSE_Assignments/CSE_4309-ML/Assignment4/answers.docx
@@ -42,7 +42,38 @@
         <w:rPr>
           <w:rFonts w:ascii="Consolas" w:hAnsi="Consolas"/>
         </w:rPr>
-        <w:t xml:space="preserve"> Multiple runs for the requested tests are shown.</w:t>
+        <w:t xml:space="preserve"> </w:t>
+      </w:r>
+      <w:r>
+        <w:rPr>
+          <w:rFonts w:ascii="Consolas" w:hAnsi="Consolas"/>
+        </w:rPr>
+        <w:t>Slight changes are made to uci_data.py so I have access to the ints_to_labels dictionary.</w:t>
+      </w:r>
+      <w:r>
+        <w:rPr>
+          <w:rFonts w:ascii="Consolas" w:hAnsi="Consolas"/>
+        </w:rPr>
+        <w:t xml:space="preserve"> The new uci_data.py file is included in the zip folder.</w:t>
+      </w:r>
+    </w:p>
+    <w:p>
+      <w:pPr>
+        <w:rPr>
+          <w:rFonts w:ascii="Consolas" w:hAnsi="Consolas"/>
+        </w:rPr>
+      </w:pPr>
+      <w:r>
+        <w:rPr>
+          <w:rFonts w:ascii="Consolas" w:hAnsi="Consolas"/>
+        </w:rPr>
+        <w:t>Multiple runs for the requested tests are shown</w:t>
+      </w:r>
+      <w:r>
+        <w:rPr>
+          <w:rFonts w:ascii="Consolas" w:hAnsi="Consolas"/>
+        </w:rPr>
+        <w:t xml:space="preserve"> but are not required. I’m just showing multiple runs incase one run I way off.</w:t>
       </w:r>
     </w:p>
     <w:p>
@@ -61,14 +92,23 @@
           <w:rFonts w:ascii="Consolas" w:hAnsi="Consolas"/>
           <w:color w:val="000000"/>
         </w:rPr>
-        <w:t xml:space="preserve">Training and testing on pendigits dataset, with 2 layers, 10 training </w:t>
-      </w:r>
+        <w:t xml:space="preserve">Training and testing on </w:t>
+      </w:r>
+      <w:proofErr w:type="spellStart"/>
       <w:r>
         <w:rPr>
           <w:rFonts w:ascii="Consolas" w:hAnsi="Consolas"/>
           <w:color w:val="000000"/>
         </w:rPr>
-        <w:t>rounds.</w:t>
+        <w:t>pendigits</w:t>
+      </w:r>
+      <w:proofErr w:type="spellEnd"/>
+      <w:r>
+        <w:rPr>
+          <w:rFonts w:ascii="Consolas" w:hAnsi="Consolas"/>
+          <w:color w:val="000000"/>
+        </w:rPr>
+        <w:t xml:space="preserve"> dataset, with 2 layers, 10 training rounds.</w:t>
       </w:r>
     </w:p>
     <w:p>
@@ -176,7 +216,21 @@
         <w:rPr>
           <w:rFonts w:ascii="Consolas" w:hAnsi="Consolas"/>
         </w:rPr>
-        <w:t>Training and testing on pendigits dataset, with 4 layers, 40 units per hidden layer, 20 training rounds, sigmoid activation for the hidden layers.</w:t>
+        <w:t xml:space="preserve">Training and testing on </w:t>
+      </w:r>
+      <w:proofErr w:type="spellStart"/>
+      <w:r>
+        <w:rPr>
+          <w:rFonts w:ascii="Consolas" w:hAnsi="Consolas"/>
+        </w:rPr>
+        <w:t>pendigits</w:t>
+      </w:r>
+      <w:proofErr w:type="spellEnd"/>
+      <w:r>
+        <w:rPr>
+          <w:rFonts w:ascii="Consolas" w:hAnsi="Consolas"/>
+        </w:rPr>
+        <w:t xml:space="preserve"> dataset, with 4 layers, 40 units per hidden layer, 20 training rounds, sigmoid activation for the hidden layers.</w:t>
       </w:r>
     </w:p>
     <w:p>
@@ -334,7 +388,14 @@
         <w:rPr>
           <w:rFonts w:ascii="Consolas" w:hAnsi="Consolas"/>
         </w:rPr>
-        <w:t>z = h(b+w</w:t>
+        <w:t>z = h(</w:t>
+      </w:r>
+      <w:proofErr w:type="spellStart"/>
+      <w:r>
+        <w:rPr>
+          <w:rFonts w:ascii="Consolas" w:hAnsi="Consolas"/>
+        </w:rPr>
+        <w:t>b+w</w:t>
       </w:r>
       <w:r>
         <w:rPr>
@@ -347,7 +408,14 @@
         <w:rPr>
           <w:rFonts w:ascii="Consolas" w:hAnsi="Consolas"/>
         </w:rPr>
-        <w:t>x)</w:t>
+        <w:t>x</w:t>
+      </w:r>
+      <w:proofErr w:type="spellEnd"/>
+      <w:r>
+        <w:rPr>
+          <w:rFonts w:ascii="Consolas" w:hAnsi="Consolas"/>
+        </w:rPr>
+        <w:t>)</w:t>
       </w:r>
     </w:p>
     <w:p>
@@ -361,111 +429,9 @@
       </w:pPr>
       <w:r>
         <w:rPr>
-          <w:rFonts w:ascii="Consolas" w:hAnsi="Consolas"/>
-        </w:rPr>
-        <w:t xml:space="preserve">h = </w:t>
-      </w:r>
-      <w:r>
-        <w:rPr>
-          <w:rFonts w:ascii="Cambria Math" w:hAnsi="Cambria Math" w:cs="Cambria Math"/>
-        </w:rPr>
-        <w:t>𝜎</w:t>
-      </w:r>
-      <w:r>
-        <w:rPr>
-          <w:rFonts w:ascii="Consolas" w:hAnsi="Consolas" w:cs="Cambria Math"/>
-        </w:rPr>
-        <w:t>(</w:t>
-      </w:r>
-      <w:r>
-        <w:rPr>
-          <w:rFonts w:ascii="Cambria Math" w:hAnsi="Cambria Math" w:cs="Cambria Math"/>
-        </w:rPr>
-        <w:t>𝑎</w:t>
-      </w:r>
-      <w:r>
-        <w:rPr>
-          <w:rFonts w:ascii="Consolas" w:hAnsi="Consolas" w:cs="Cambria Math"/>
-        </w:rPr>
-        <w:t>)</w:t>
-      </w:r>
-      <w:r>
-        <w:rPr>
-          <w:rFonts w:ascii="Consolas" w:hAnsi="Consolas"/>
-        </w:rPr>
-        <w:t xml:space="preserve"> = </w:t>
-      </w:r>
-      <m:oMath>
-        <m:f>
-          <m:fPr>
-            <m:ctrlPr>
-              <w:rPr>
-                <w:rFonts w:ascii="Cambria Math" w:hAnsi="Cambria Math"/>
-                <w:i/>
-              </w:rPr>
-            </m:ctrlPr>
-          </m:fPr>
-          <m:num>
-            <m:r>
-              <w:rPr>
-                <w:rFonts w:ascii="Cambria Math" w:hAnsi="Cambria Math"/>
-              </w:rPr>
-              <m:t>1</m:t>
-            </m:r>
-          </m:num>
-          <m:den>
-            <m:r>
-              <w:rPr>
-                <w:rFonts w:ascii="Cambria Math" w:hAnsi="Cambria Math"/>
-              </w:rPr>
-              <m:t>1+</m:t>
-            </m:r>
-            <m:sSup>
-              <m:sSupPr>
-                <m:ctrlPr>
-                  <w:rPr>
-                    <w:rFonts w:ascii="Cambria Math" w:hAnsi="Cambria Math"/>
-                    <w:i/>
-                  </w:rPr>
-                </m:ctrlPr>
-              </m:sSupPr>
-              <m:e>
-                <m:r>
-                  <w:rPr>
-                    <w:rFonts w:ascii="Cambria Math" w:hAnsi="Cambria Math"/>
-                  </w:rPr>
-                  <m:t>e</m:t>
-                </m:r>
-              </m:e>
-              <m:sup>
-                <m:r>
-                  <w:rPr>
-                    <w:rFonts w:ascii="Cambria Math" w:hAnsi="Cambria Math"/>
-                  </w:rPr>
-                  <m:t>-</m:t>
-                </m:r>
-                <m:r>
-                  <w:rPr>
-                    <w:rFonts w:ascii="Cambria Math" w:hAnsi="Cambria Math"/>
-                  </w:rPr>
-                  <m:t>k</m:t>
-                </m:r>
-                <m:r>
-                  <w:rPr>
-                    <w:rFonts w:ascii="Cambria Math" w:hAnsi="Cambria Math"/>
-                  </w:rPr>
-                  <m:t>a</m:t>
-                </m:r>
-              </m:sup>
-            </m:sSup>
-          </m:den>
-        </m:f>
-      </m:oMath>
-      <w:r>
-        <w:rPr>
           <w:rFonts w:ascii="Consolas" w:eastAsiaTheme="minorEastAsia" w:hAnsi="Consolas"/>
         </w:rPr>
-        <w:t xml:space="preserve"> or h = {0, a&lt;0 | 1, a&gt;=0}</w:t>
+        <w:t>h = {0, a&lt;0 | 1, a&gt;=0}</w:t>
       </w:r>
     </w:p>
     <w:p>
@@ -513,13 +479,7 @@
         <w:rPr>
           <w:rFonts w:ascii="Consolas" w:eastAsiaTheme="minorEastAsia" w:hAnsi="Consolas"/>
         </w:rPr>
-        <w:t>To make a Boolean activation function you can use either a step function or a sigmoid function with k = ∞</w:t>
-      </w:r>
-      <w:r>
-        <w:rPr>
-          <w:rFonts w:ascii="Consolas" w:eastAsiaTheme="minorEastAsia" w:hAnsi="Consolas"/>
-        </w:rPr>
-        <w:t>. For this question a step function would work better due to a=0 returning 1 for the above definition.</w:t>
+        <w:t>Step function is the step function defined in the homework description.</w:t>
       </w:r>
     </w:p>
     <w:p>
@@ -551,7 +511,20 @@
         <w:rPr>
           <w:rFonts w:ascii="Consolas" w:eastAsiaTheme="minorEastAsia" w:hAnsi="Consolas"/>
         </w:rPr>
-        <w:t>Because we want to return 1 if two or more inputs are 1, b should be set to -2 to offset the inputs. This way if two inputs are 1 then 1 + 1 – 2 = 0 which returns 1 in the defined step function above.</w:t>
+        <w:t xml:space="preserve">Because we want to return 1 if two or more inputs are 1, b should be set to -2 to offset the inputs. This way if two inputs are 1 then 1 + 1 – 2 = 0 which </w:t>
+      </w:r>
+      <w:r>
+        <w:rPr>
+          <w:rFonts w:ascii="Consolas" w:eastAsiaTheme="minorEastAsia" w:hAnsi="Consolas"/>
+        </w:rPr>
+        <w:lastRenderedPageBreak/>
+        <w:t>returns 1 in the defined step function above.</w:t>
+      </w:r>
+      <w:r>
+        <w:rPr>
+          <w:rFonts w:ascii="Consolas" w:eastAsiaTheme="minorEastAsia" w:hAnsi="Consolas"/>
+        </w:rPr>
+        <w:t xml:space="preserve"> Additionally any b value between -1 exclusive and -2 inclusive would work.</w:t>
       </w:r>
     </w:p>
     <w:p>
@@ -1733,10 +1706,7 @@
                         <w:txbxContent>
                           <w:p>
                             <w:r>
-                              <w:t xml:space="preserve">B = </w:t>
-                            </w:r>
-                            <w:r>
-                              <w:t>1</w:t>
+                              <w:t>B = 1</w:t>
                             </w:r>
                           </w:p>
                         </w:txbxContent>
@@ -1763,10 +1733,7 @@
                   <w:txbxContent>
                     <w:p>
                       <w:r>
-                        <w:t xml:space="preserve">B = </w:t>
-                      </w:r>
-                      <w:r>
-                        <w:t>1</w:t>
+                        <w:t>B = 1</w:t>
                       </w:r>
                     </w:p>
                   </w:txbxContent>
@@ -1826,10 +1793,7 @@
                         <w:txbxContent>
                           <w:p>
                             <w:r>
-                              <w:t xml:space="preserve">B = </w:t>
-                            </w:r>
-                            <w:r>
-                              <w:t>1</w:t>
+                              <w:t>B = 1</w:t>
                             </w:r>
                           </w:p>
                         </w:txbxContent>
@@ -1856,10 +1820,7 @@
                   <w:txbxContent>
                     <w:p>
                       <w:r>
-                        <w:t xml:space="preserve">B = </w:t>
-                      </w:r>
-                      <w:r>
-                        <w:t>1</w:t>
+                        <w:t>B = 1</w:t>
                       </w:r>
                     </w:p>
                   </w:txbxContent>
@@ -1919,10 +1880,7 @@
                         <w:txbxContent>
                           <w:p>
                             <w:r>
-                              <w:t xml:space="preserve">B = </w:t>
-                            </w:r>
-                            <w:r>
-                              <w:t>-0.5</w:t>
+                              <w:t>B = -0.5</w:t>
                             </w:r>
                           </w:p>
                         </w:txbxContent>
@@ -1949,10 +1907,7 @@
                   <w:txbxContent>
                     <w:p>
                       <w:r>
-                        <w:t xml:space="preserve">B = </w:t>
-                      </w:r>
-                      <w:r>
-                        <w:t>-0.5</w:t>
+                        <w:t>B = -0.5</w:t>
                       </w:r>
                     </w:p>
                   </w:txbxContent>
@@ -2401,10 +2356,7 @@
                         <w:txbxContent>
                           <w:p>
                             <w:r>
-                              <w:t xml:space="preserve">W = </w:t>
-                            </w:r>
-                            <w:r>
-                              <w:t>-2</w:t>
+                              <w:t>W = -2</w:t>
                             </w:r>
                           </w:p>
                         </w:txbxContent>
@@ -2431,10 +2383,7 @@
                   <w:txbxContent>
                     <w:p>
                       <w:r>
-                        <w:t xml:space="preserve">W = </w:t>
-                      </w:r>
-                      <w:r>
-                        <w:t>-2</w:t>
+                        <w:t>W = -2</w:t>
                       </w:r>
                     </w:p>
                   </w:txbxContent>
@@ -2494,13 +2443,7 @@
                         <w:txbxContent>
                           <w:p>
                             <w:r>
-                              <w:t>B</w:t>
-                            </w:r>
-                            <w:r>
-                              <w:t xml:space="preserve"> = </w:t>
-                            </w:r>
-                            <w:r>
-                              <w:t>4</w:t>
+                              <w:t>B = 4</w:t>
                             </w:r>
                           </w:p>
                         </w:txbxContent>
@@ -2527,13 +2470,7 @@
                   <w:txbxContent>
                     <w:p>
                       <w:r>
-                        <w:t>B</w:t>
-                      </w:r>
-                      <w:r>
-                        <w:t xml:space="preserve"> = </w:t>
-                      </w:r>
-                      <w:r>
-                        <w:t>4</w:t>
+                        <w:t>B = 4</w:t>
                       </w:r>
                     </w:p>
                   </w:txbxContent>
@@ -2593,13 +2530,7 @@
                         <w:txbxContent>
                           <w:p>
                             <w:r>
-                              <w:t xml:space="preserve">W = </w:t>
-                            </w:r>
-                            <w:r>
-                              <w:t>-</w:t>
-                            </w:r>
-                            <w:r>
-                              <w:t>3</w:t>
+                              <w:t>W = -3</w:t>
                             </w:r>
                           </w:p>
                         </w:txbxContent>
@@ -2626,13 +2557,7 @@
                   <w:txbxContent>
                     <w:p>
                       <w:r>
-                        <w:t xml:space="preserve">W = </w:t>
-                      </w:r>
-                      <w:r>
-                        <w:t>-</w:t>
-                      </w:r>
-                      <w:r>
-                        <w:t>3</w:t>
+                        <w:t>W = -3</w:t>
                       </w:r>
                     </w:p>
                   </w:txbxContent>
@@ -2692,10 +2617,7 @@
                         <w:txbxContent>
                           <w:p>
                             <w:r>
-                              <w:t xml:space="preserve">W = </w:t>
-                            </w:r>
-                            <w:r>
-                              <w:t>3</w:t>
+                              <w:t>W = 3</w:t>
                             </w:r>
                           </w:p>
                         </w:txbxContent>
@@ -2722,10 +2644,7 @@
                   <w:txbxContent>
                     <w:p>
                       <w:r>
-                        <w:t xml:space="preserve">W = </w:t>
-                      </w:r>
-                      <w:r>
-                        <w:t>3</w:t>
+                        <w:t>W = 3</w:t>
                       </w:r>
                     </w:p>
                   </w:txbxContent>
@@ -2785,13 +2704,7 @@
                         <w:txbxContent>
                           <w:p>
                             <w:r>
-                              <w:t>B</w:t>
-                            </w:r>
-                            <w:r>
-                              <w:t xml:space="preserve"> = </w:t>
-                            </w:r>
-                            <w:r>
-                              <w:t>-4</w:t>
+                              <w:t>B = -4</w:t>
                             </w:r>
                           </w:p>
                         </w:txbxContent>
@@ -2818,13 +2731,7 @@
                   <w:txbxContent>
                     <w:p>
                       <w:r>
-                        <w:t>B</w:t>
-                      </w:r>
-                      <w:r>
-                        <w:t xml:space="preserve"> = </w:t>
-                      </w:r>
-                      <w:r>
-                        <w:t>-4</w:t>
+                        <w:t>B = -4</w:t>
                       </w:r>
                     </w:p>
                   </w:txbxContent>
@@ -3992,6 +3899,7 @@
           <w:rFonts w:ascii="Consolas" w:hAnsi="Consolas"/>
           <w:noProof/>
         </w:rPr>
+        <w:lastRenderedPageBreak/>
         <mc:AlternateContent>
           <mc:Choice Requires="wps">
             <w:drawing>
@@ -4335,10 +4243,7 @@
                         <w:txbxContent>
                           <w:p>
                             <w:r>
-                              <w:t>&lt;=</w:t>
-                            </w:r>
-                            <w:r>
-                              <w:t>7</w:t>
+                              <w:t>&lt;=7</w:t>
                             </w:r>
                             <w:r>
                               <w:rPr>
@@ -4471,10 +4376,7 @@
                   <w:txbxContent>
                     <w:p>
                       <w:r>
-                        <w:t>&lt;=</w:t>
-                      </w:r>
-                      <w:r>
-                        <w:t>7</w:t>
+                        <w:t>&lt;=7</w:t>
                       </w:r>
                       <w:r>
                         <w:rPr>
@@ -4640,10 +4542,7 @@
                         <w:txbxContent>
                           <w:p>
                             <w:r>
-                              <w:t>&gt;=</w:t>
-                            </w:r>
-                            <w:r>
-                              <w:t>3</w:t>
+                              <w:t>&gt;=3</w:t>
                             </w:r>
                             <w:r>
                               <w:rPr>
@@ -4776,10 +4675,7 @@
                   <w:txbxContent>
                     <w:p>
                       <w:r>
-                        <w:t>&gt;=</w:t>
-                      </w:r>
-                      <w:r>
-                        <w:t>3</w:t>
+                        <w:t>&gt;=3</w:t>
                       </w:r>
                       <w:r>
                         <w:rPr>
@@ -5868,10 +5764,7 @@
                         <w:txbxContent>
                           <w:p>
                             <w:r>
-                              <w:t xml:space="preserve">B = </w:t>
-                            </w:r>
-                            <w:r>
-                              <w:t>7</w:t>
+                              <w:t>B = 7</w:t>
                             </w:r>
                           </w:p>
                         </w:txbxContent>
@@ -5898,10 +5791,7 @@
                   <w:txbxContent>
                     <w:p>
                       <w:r>
-                        <w:t xml:space="preserve">B = </w:t>
-                      </w:r>
-                      <w:r>
-                        <w:t>7</w:t>
+                        <w:t>B = 7</w:t>
                       </w:r>
                     </w:p>
                   </w:txbxContent>
@@ -6135,10 +6025,7 @@
                         <w:txbxContent>
                           <w:p>
                             <w:r>
-                              <w:t xml:space="preserve">B = </w:t>
-                            </w:r>
-                            <w:r>
-                              <w:t>-3</w:t>
+                              <w:t>B = -3</w:t>
                             </w:r>
                           </w:p>
                         </w:txbxContent>
@@ -6165,10 +6052,7 @@
                   <w:txbxContent>
                     <w:p>
                       <w:r>
-                        <w:t xml:space="preserve">B = </w:t>
-                      </w:r>
-                      <w:r>
-                        <w:t>-3</w:t>
+                        <w:t>B = -3</w:t>
                       </w:r>
                     </w:p>
                   </w:txbxContent>
@@ -7281,7 +7165,13 @@
         <w:rPr>
           <w:rFonts w:ascii="Consolas" w:hAnsi="Consolas"/>
         </w:rPr>
-        <w:t>Yes it is possible.</w:t>
+        <w:t>Yes, it is</w:t>
+      </w:r>
+      <w:r>
+        <w:rPr>
+          <w:rFonts w:ascii="Consolas" w:hAnsi="Consolas"/>
+        </w:rPr>
+        <w:t xml:space="preserve"> possible.</w:t>
       </w:r>
     </w:p>
     <w:p>
@@ -7384,7 +7274,35 @@
         <w:rPr>
           <w:rFonts w:ascii="Consolas" w:hAnsi="Consolas"/>
         </w:rPr>
-        <w:t xml:space="preserve"> training focused towards a specific set of weights. This might cause the training to always find a relatively high local minima. By randomizing the weights initially, you reduce the bias towards a single solution with the possibility to find better solutions. By only using weights of zero, you are reducing the possibility that the training can find the best (minima) set of weights. You can always train a model different times and try to get better final weights if the initial weights are random.</w:t>
+        <w:t xml:space="preserve"> training focused towards a specific set of weights. This might cause the training to always find a relatively high local minima. By randomizing the weights initially, you reduce the bias towards a single solution with the possibility to find better solutions. By only using weights of zero, you are reducing the possibility that the training can find the best (minima) set of weights. You can always train a model </w:t>
+      </w:r>
+      <w:r>
+        <w:rPr>
+          <w:rFonts w:ascii="Consolas" w:hAnsi="Consolas"/>
+        </w:rPr>
+        <w:t xml:space="preserve">multiple </w:t>
+      </w:r>
+      <w:r>
+        <w:rPr>
+          <w:rFonts w:ascii="Consolas" w:hAnsi="Consolas"/>
+        </w:rPr>
+        <w:t>times and try to get better final weights if the initial weights are random.</w:t>
+      </w:r>
+    </w:p>
+    <w:p>
+      <w:pPr>
+        <w:pBdr>
+          <w:bottom w:val="single" w:sz="6" w:space="1" w:color="auto"/>
+        </w:pBdr>
+        <w:rPr>
+          <w:rFonts w:ascii="Consolas" w:hAnsi="Consolas"/>
+        </w:rPr>
+      </w:pPr>
+      <w:r>
+        <w:rPr>
+          <w:rFonts w:ascii="Consolas" w:hAnsi="Consolas"/>
+        </w:rPr>
+        <w:t>Additionally, if the weights and b values for all hidden nodes are the same, and the layers are connected to every previous input, all hidden nodes are effectively the same. This causes training to result in a model that is very inaccurate.</w:t>
       </w:r>
     </w:p>
     <w:p>

</xml_diff>